<commit_message>
added some functions queries
</commit_message>
<xml_diff>
--- a/sql learning document intermediate.docx
+++ b/sql learning document intermediate.docx
@@ -73,7 +73,7 @@
           <w:noProof/>
         </w:rPr>
         <w:drawing>
-          <wp:inline distT="0" distB="0" distL="0" distR="0" wp14:anchorId="5B0842FC" wp14:editId="593165D7">
+          <wp:inline distT="0" distB="0" distL="0" distR="0" wp14:anchorId="5B0842FC" wp14:editId="4852A699">
             <wp:extent cx="4579620" cy="1082040"/>
             <wp:effectExtent l="0" t="0" r="0" b="0"/>
             <wp:docPr id="11" name="Picture 1"/>
@@ -2137,15 +2137,7 @@
         <w:pStyle w:val="NoSpacing"/>
       </w:pPr>
       <w:r>
-        <w:t xml:space="preserve">There are three types of </w:t>
-      </w:r>
-      <w:proofErr w:type="gramStart"/>
-      <w:r>
-        <w:t>user</w:t>
-      </w:r>
-      <w:proofErr w:type="gramEnd"/>
-      <w:r>
-        <w:t xml:space="preserve"> defined functions </w:t>
+        <w:t xml:space="preserve">There are three types of user defined functions </w:t>
       </w:r>
     </w:p>
     <w:p>
@@ -2277,22 +2269,9 @@
           <w:szCs w:val="19"/>
           <w:lang w:eastAsia="en-US"/>
         </w:rPr>
-        <w:t>fn_</w:t>
-      </w:r>
-      <w:proofErr w:type="gramStart"/>
-      <w:r>
-        <w:rPr>
-          <w:rFonts w:ascii="Consolas" w:eastAsiaTheme="minorHAnsi" w:hAnsi="Consolas" w:cs="Consolas"/>
-          <w:color w:val="000000"/>
-          <w:kern w:val="0"/>
-          <w:sz w:val="19"/>
-          <w:szCs w:val="19"/>
-          <w:lang w:eastAsia="en-US"/>
-        </w:rPr>
-        <w:t>employees</w:t>
+        <w:t>fn_employees</w:t>
       </w:r>
       <w:proofErr w:type="spellEnd"/>
-      <w:proofErr w:type="gramEnd"/>
     </w:p>
     <w:p>
       <w:pPr>
@@ -2457,7 +2436,6 @@
         </w:rPr>
         <w:t xml:space="preserve"> </w:t>
       </w:r>
-      <w:proofErr w:type="gramStart"/>
       <w:r>
         <w:rPr>
           <w:rFonts w:ascii="Consolas" w:eastAsiaTheme="minorHAnsi" w:hAnsi="Consolas" w:cs="Consolas"/>
@@ -2469,7 +2447,6 @@
         </w:rPr>
         <w:t>table</w:t>
       </w:r>
-      <w:proofErr w:type="gramEnd"/>
     </w:p>
     <w:p>
       <w:pPr>
@@ -3343,7 +3320,6 @@
         </w:rPr>
         <w:t>'2023-12-04'</w:t>
       </w:r>
-      <w:proofErr w:type="gramStart"/>
       <w:r>
         <w:rPr>
           <w:rFonts w:ascii="Consolas" w:eastAsiaTheme="minorHAnsi" w:hAnsi="Consolas" w:cs="Consolas"/>
@@ -3355,7 +3331,6 @@
         </w:rPr>
         <w:t>);</w:t>
       </w:r>
-      <w:proofErr w:type="gramEnd"/>
     </w:p>
     <w:p>
       <w:pPr>
@@ -3419,15 +3394,7 @@
       </w:r>
       <w:proofErr w:type="spellEnd"/>
       <w:r>
-        <w:t xml:space="preserve"> </w:t>
-      </w:r>
-      <w:proofErr w:type="gramStart"/>
-      <w:r>
-        <w:t>server</w:t>
-      </w:r>
-      <w:proofErr w:type="gramEnd"/>
-      <w:r>
-        <w:t xml:space="preserve"> </w:t>
+        <w:t xml:space="preserve"> server </w:t>
       </w:r>
     </w:p>
     <w:p>
@@ -3514,31 +3481,7 @@
           <w:szCs w:val="19"/>
           <w:lang w:eastAsia="en-US"/>
         </w:rPr>
-        <w:t xml:space="preserve"> </w:t>
-      </w:r>
-      <w:proofErr w:type="gramStart"/>
-      <w:r>
-        <w:rPr>
-          <w:rFonts w:ascii="Consolas" w:eastAsiaTheme="minorHAnsi" w:hAnsi="Consolas" w:cs="Consolas"/>
-          <w:color w:val="000000"/>
-          <w:kern w:val="0"/>
-          <w:sz w:val="19"/>
-          <w:szCs w:val="19"/>
-          <w:lang w:eastAsia="en-US"/>
-        </w:rPr>
-        <w:t>orders</w:t>
-      </w:r>
-      <w:proofErr w:type="gramEnd"/>
-      <w:r>
-        <w:rPr>
-          <w:rFonts w:ascii="Consolas" w:eastAsiaTheme="minorHAnsi" w:hAnsi="Consolas" w:cs="Consolas"/>
-          <w:color w:val="000000"/>
-          <w:kern w:val="0"/>
-          <w:sz w:val="19"/>
-          <w:szCs w:val="19"/>
-          <w:lang w:eastAsia="en-US"/>
-        </w:rPr>
-        <w:t xml:space="preserve"> </w:t>
+        <w:t xml:space="preserve"> orders </w:t>
       </w:r>
     </w:p>
     <w:p>
@@ -3658,21 +3601,8 @@
           <w:szCs w:val="19"/>
           <w:lang w:eastAsia="en-US"/>
         </w:rPr>
-        <w:t xml:space="preserve"> </w:t>
-      </w:r>
-      <w:proofErr w:type="gramStart"/>
-      <w:r>
-        <w:rPr>
-          <w:rFonts w:ascii="Consolas" w:eastAsiaTheme="minorHAnsi" w:hAnsi="Consolas" w:cs="Consolas"/>
-          <w:color w:val="000000"/>
-          <w:kern w:val="0"/>
-          <w:sz w:val="19"/>
-          <w:szCs w:val="19"/>
-          <w:lang w:eastAsia="en-US"/>
-        </w:rPr>
-        <w:t>orders</w:t>
-      </w:r>
-      <w:proofErr w:type="gramEnd"/>
+        <w:t xml:space="preserve"> orders</w:t>
+      </w:r>
     </w:p>
     <w:p>
       <w:pPr>
@@ -3813,21 +3743,8 @@
           <w:szCs w:val="19"/>
           <w:lang w:eastAsia="en-US"/>
         </w:rPr>
-        <w:t xml:space="preserve"> </w:t>
-      </w:r>
-      <w:proofErr w:type="gramStart"/>
-      <w:r>
-        <w:rPr>
-          <w:rFonts w:ascii="Consolas" w:eastAsiaTheme="minorHAnsi" w:hAnsi="Consolas" w:cs="Consolas"/>
-          <w:color w:val="000000"/>
-          <w:kern w:val="0"/>
-          <w:sz w:val="19"/>
-          <w:szCs w:val="19"/>
-          <w:lang w:eastAsia="en-US"/>
-        </w:rPr>
-        <w:t>orders</w:t>
-      </w:r>
-      <w:proofErr w:type="gramEnd"/>
+        <w:t xml:space="preserve"> orders</w:t>
+      </w:r>
     </w:p>
     <w:p>
       <w:pPr>
@@ -3968,34 +3885,43 @@
           <w:szCs w:val="19"/>
           <w:lang w:eastAsia="en-US"/>
         </w:rPr>
+        <w:t xml:space="preserve"> orders</w:t>
+      </w:r>
+    </w:p>
+    <w:p>
+      <w:pPr>
+        <w:pStyle w:val="NoSpacing"/>
+        <w:rPr>
+          <w:rFonts w:ascii="Consolas" w:eastAsiaTheme="minorHAnsi" w:hAnsi="Consolas" w:cs="Consolas"/>
+          <w:color w:val="000000"/>
+          <w:kern w:val="0"/>
+          <w:sz w:val="19"/>
+          <w:szCs w:val="19"/>
+          <w:lang w:eastAsia="en-US"/>
+        </w:rPr>
+      </w:pPr>
+      <w:r>
+        <w:rPr>
+          <w:rFonts w:ascii="Consolas" w:eastAsiaTheme="minorHAnsi" w:hAnsi="Consolas" w:cs="Consolas"/>
+          <w:color w:val="0000FF"/>
+          <w:kern w:val="0"/>
+          <w:sz w:val="19"/>
+          <w:szCs w:val="19"/>
+          <w:lang w:eastAsia="en-US"/>
+        </w:rPr>
+        <w:t>order</w:t>
+      </w:r>
+      <w:r>
+        <w:rPr>
+          <w:rFonts w:ascii="Consolas" w:eastAsiaTheme="minorHAnsi" w:hAnsi="Consolas" w:cs="Consolas"/>
+          <w:color w:val="000000"/>
+          <w:kern w:val="0"/>
+          <w:sz w:val="19"/>
+          <w:szCs w:val="19"/>
+          <w:lang w:eastAsia="en-US"/>
+        </w:rPr>
         <w:t xml:space="preserve"> </w:t>
       </w:r>
-      <w:proofErr w:type="gramStart"/>
-      <w:r>
-        <w:rPr>
-          <w:rFonts w:ascii="Consolas" w:eastAsiaTheme="minorHAnsi" w:hAnsi="Consolas" w:cs="Consolas"/>
-          <w:color w:val="000000"/>
-          <w:kern w:val="0"/>
-          <w:sz w:val="19"/>
-          <w:szCs w:val="19"/>
-          <w:lang w:eastAsia="en-US"/>
-        </w:rPr>
-        <w:t>orders</w:t>
-      </w:r>
-      <w:proofErr w:type="gramEnd"/>
-    </w:p>
-    <w:p>
-      <w:pPr>
-        <w:pStyle w:val="NoSpacing"/>
-        <w:rPr>
-          <w:rFonts w:ascii="Consolas" w:eastAsiaTheme="minorHAnsi" w:hAnsi="Consolas" w:cs="Consolas"/>
-          <w:color w:val="000000"/>
-          <w:kern w:val="0"/>
-          <w:sz w:val="19"/>
-          <w:szCs w:val="19"/>
-          <w:lang w:eastAsia="en-US"/>
-        </w:rPr>
-      </w:pPr>
       <w:r>
         <w:rPr>
           <w:rFonts w:ascii="Consolas" w:eastAsiaTheme="minorHAnsi" w:hAnsi="Consolas" w:cs="Consolas"/>
@@ -4005,7 +3931,7 @@
           <w:szCs w:val="19"/>
           <w:lang w:eastAsia="en-US"/>
         </w:rPr>
-        <w:t>order</w:t>
+        <w:t>by</w:t>
       </w:r>
       <w:r>
         <w:rPr>
@@ -4021,29 +3947,6 @@
       <w:r>
         <w:rPr>
           <w:rFonts w:ascii="Consolas" w:eastAsiaTheme="minorHAnsi" w:hAnsi="Consolas" w:cs="Consolas"/>
-          <w:color w:val="0000FF"/>
-          <w:kern w:val="0"/>
-          <w:sz w:val="19"/>
-          <w:szCs w:val="19"/>
-          <w:lang w:eastAsia="en-US"/>
-        </w:rPr>
-        <w:t>by</w:t>
-      </w:r>
-      <w:r>
-        <w:rPr>
-          <w:rFonts w:ascii="Consolas" w:eastAsiaTheme="minorHAnsi" w:hAnsi="Consolas" w:cs="Consolas"/>
-          <w:color w:val="000000"/>
-          <w:kern w:val="0"/>
-          <w:sz w:val="19"/>
-          <w:szCs w:val="19"/>
-          <w:lang w:eastAsia="en-US"/>
-        </w:rPr>
-        <w:t xml:space="preserve"> </w:t>
-      </w:r>
-      <w:proofErr w:type="gramStart"/>
-      <w:r>
-        <w:rPr>
-          <w:rFonts w:ascii="Consolas" w:eastAsiaTheme="minorHAnsi" w:hAnsi="Consolas" w:cs="Consolas"/>
           <w:color w:val="000000"/>
           <w:kern w:val="0"/>
           <w:sz w:val="19"/>
@@ -4052,7 +3955,6 @@
         </w:rPr>
         <w:t>ordered</w:t>
       </w:r>
-      <w:proofErr w:type="gramEnd"/>
     </w:p>
     <w:p>
       <w:pPr>
@@ -4495,19 +4397,7 @@
           <w:szCs w:val="19"/>
           <w:lang w:eastAsia="en-US"/>
         </w:rPr>
-        <w:t xml:space="preserve"> </w:t>
-      </w:r>
-      <w:proofErr w:type="gramStart"/>
-      <w:r>
-        <w:rPr>
-          <w:rFonts w:ascii="Consolas" w:eastAsiaTheme="minorHAnsi" w:hAnsi="Consolas" w:cs="Consolas"/>
-          <w:color w:val="000000"/>
-          <w:kern w:val="0"/>
-          <w:sz w:val="19"/>
-          <w:szCs w:val="19"/>
-          <w:lang w:eastAsia="en-US"/>
-        </w:rPr>
-        <w:t>ID</w:t>
+        <w:t xml:space="preserve"> ID</w:t>
       </w:r>
       <w:r>
         <w:rPr>
@@ -4520,7 +4410,6 @@
         </w:rPr>
         <w:t>;</w:t>
       </w:r>
-      <w:proofErr w:type="gramEnd"/>
     </w:p>
     <w:p>
       <w:pPr>
@@ -5421,60 +5310,33 @@
           <w:sz w:val="32"/>
           <w:szCs w:val="32"/>
         </w:rPr>
-        <w:t xml:space="preserve">Group by and having </w:t>
-      </w:r>
-      <w:proofErr w:type="gramStart"/>
-      <w:r>
-        <w:rPr>
-          <w:b/>
-          <w:bCs/>
-          <w:sz w:val="32"/>
-          <w:szCs w:val="32"/>
-        </w:rPr>
-        <w:t>clauses</w:t>
-      </w:r>
-      <w:proofErr w:type="gramEnd"/>
-    </w:p>
-    <w:p>
-      <w:pPr>
-        <w:pStyle w:val="NoSpacing"/>
-      </w:pPr>
-    </w:p>
-    <w:p>
-      <w:pPr>
-        <w:pStyle w:val="NoSpacing"/>
-      </w:pPr>
-      <w:r>
-        <w:t xml:space="preserve">The group by clause is used to group rows in a table based on one or more then one column in a </w:t>
-      </w:r>
-      <w:proofErr w:type="gramStart"/>
-      <w:r>
-        <w:t>table</w:t>
-      </w:r>
-      <w:proofErr w:type="gramEnd"/>
-      <w:r>
-        <w:t xml:space="preserve"> </w:t>
-      </w:r>
-    </w:p>
-    <w:p>
-      <w:pPr>
-        <w:pStyle w:val="NoSpacing"/>
-      </w:pPr>
-    </w:p>
-    <w:p>
-      <w:pPr>
-        <w:pStyle w:val="NoSpacing"/>
-      </w:pPr>
-      <w:r>
-        <w:t xml:space="preserve">It is used for grouping </w:t>
-      </w:r>
-      <w:proofErr w:type="gramStart"/>
-      <w:r>
-        <w:t>data</w:t>
-      </w:r>
-      <w:proofErr w:type="gramEnd"/>
-      <w:r>
-        <w:t xml:space="preserve"> </w:t>
+        <w:t>Group by and having clauses</w:t>
+      </w:r>
+    </w:p>
+    <w:p>
+      <w:pPr>
+        <w:pStyle w:val="NoSpacing"/>
+      </w:pPr>
+    </w:p>
+    <w:p>
+      <w:pPr>
+        <w:pStyle w:val="NoSpacing"/>
+      </w:pPr>
+      <w:r>
+        <w:t xml:space="preserve">The group by clause is used to group rows in a table based on one or more then one column in a table </w:t>
+      </w:r>
+    </w:p>
+    <w:p>
+      <w:pPr>
+        <w:pStyle w:val="NoSpacing"/>
+      </w:pPr>
+    </w:p>
+    <w:p>
+      <w:pPr>
+        <w:pStyle w:val="NoSpacing"/>
+      </w:pPr>
+      <w:r>
+        <w:t xml:space="preserve">It is used for grouping data </w:t>
       </w:r>
     </w:p>
     <w:p>
@@ -6056,19 +5918,7 @@
           <w:szCs w:val="19"/>
           <w:lang w:eastAsia="en-US"/>
         </w:rPr>
-        <w:t xml:space="preserve"> </w:t>
-      </w:r>
-      <w:proofErr w:type="gramStart"/>
-      <w:r>
-        <w:rPr>
-          <w:rFonts w:ascii="Consolas" w:eastAsiaTheme="minorHAnsi" w:hAnsi="Consolas" w:cs="Consolas"/>
-          <w:color w:val="000000"/>
-          <w:kern w:val="0"/>
-          <w:sz w:val="19"/>
-          <w:szCs w:val="19"/>
-          <w:lang w:eastAsia="en-US"/>
-        </w:rPr>
-        <w:t>category</w:t>
+        <w:t xml:space="preserve"> category</w:t>
       </w:r>
       <w:r>
         <w:rPr>
@@ -6081,93 +5931,68 @@
         </w:rPr>
         <w:t>;</w:t>
       </w:r>
-      <w:proofErr w:type="gramEnd"/>
-    </w:p>
-    <w:p>
-      <w:pPr>
-        <w:pStyle w:val="NoSpacing"/>
-        <w:rPr>
-          <w:rFonts w:ascii="Consolas" w:eastAsiaTheme="minorHAnsi" w:hAnsi="Consolas" w:cs="Consolas"/>
-          <w:color w:val="000000"/>
-          <w:kern w:val="0"/>
-          <w:sz w:val="19"/>
-          <w:szCs w:val="19"/>
-          <w:lang w:eastAsia="en-US"/>
-        </w:rPr>
-      </w:pPr>
-    </w:p>
-    <w:p>
-      <w:pPr>
-        <w:pStyle w:val="NoSpacing"/>
-        <w:rPr>
-          <w:rFonts w:ascii="Consolas" w:eastAsiaTheme="minorHAnsi" w:hAnsi="Consolas" w:cs="Consolas"/>
-          <w:color w:val="000000"/>
-          <w:kern w:val="0"/>
-          <w:sz w:val="19"/>
-          <w:szCs w:val="19"/>
-          <w:lang w:eastAsia="en-US"/>
-        </w:rPr>
-      </w:pPr>
-    </w:p>
-    <w:p>
-      <w:pPr>
-        <w:pStyle w:val="NoSpacing"/>
-        <w:rPr>
-          <w:rFonts w:ascii="Consolas" w:eastAsiaTheme="minorHAnsi" w:hAnsi="Consolas" w:cs="Consolas"/>
-          <w:color w:val="000000"/>
-          <w:kern w:val="0"/>
-          <w:sz w:val="19"/>
-          <w:szCs w:val="19"/>
-          <w:lang w:eastAsia="en-US"/>
-        </w:rPr>
-      </w:pPr>
-    </w:p>
-    <w:p>
-      <w:pPr>
-        <w:pStyle w:val="NoSpacing"/>
-        <w:rPr>
-          <w:rFonts w:ascii="Consolas" w:eastAsiaTheme="minorHAnsi" w:hAnsi="Consolas" w:cs="Consolas"/>
-          <w:color w:val="000000"/>
-          <w:kern w:val="0"/>
-          <w:sz w:val="19"/>
-          <w:szCs w:val="19"/>
-          <w:lang w:eastAsia="en-US"/>
-        </w:rPr>
-      </w:pPr>
-      <w:r>
-        <w:rPr>
-          <w:rFonts w:ascii="Consolas" w:eastAsiaTheme="minorHAnsi" w:hAnsi="Consolas" w:cs="Consolas"/>
-          <w:color w:val="000000"/>
-          <w:kern w:val="0"/>
-          <w:sz w:val="19"/>
-          <w:szCs w:val="19"/>
-          <w:lang w:eastAsia="en-US"/>
-        </w:rPr>
-        <w:t xml:space="preserve">Group by and </w:t>
-      </w:r>
-      <w:proofErr w:type="gramStart"/>
-      <w:r>
-        <w:rPr>
-          <w:rFonts w:ascii="Consolas" w:eastAsiaTheme="minorHAnsi" w:hAnsi="Consolas" w:cs="Consolas"/>
-          <w:color w:val="000000"/>
-          <w:kern w:val="0"/>
-          <w:sz w:val="19"/>
-          <w:szCs w:val="19"/>
-          <w:lang w:eastAsia="en-US"/>
-        </w:rPr>
-        <w:t>having</w:t>
-      </w:r>
-      <w:proofErr w:type="gramEnd"/>
-      <w:r>
-        <w:rPr>
-          <w:rFonts w:ascii="Consolas" w:eastAsiaTheme="minorHAnsi" w:hAnsi="Consolas" w:cs="Consolas"/>
-          <w:color w:val="000000"/>
-          <w:kern w:val="0"/>
-          <w:sz w:val="19"/>
-          <w:szCs w:val="19"/>
-          <w:lang w:eastAsia="en-US"/>
-        </w:rPr>
-        <w:t xml:space="preserve"> </w:t>
+    </w:p>
+    <w:p>
+      <w:pPr>
+        <w:pStyle w:val="NoSpacing"/>
+        <w:rPr>
+          <w:rFonts w:ascii="Consolas" w:eastAsiaTheme="minorHAnsi" w:hAnsi="Consolas" w:cs="Consolas"/>
+          <w:color w:val="000000"/>
+          <w:kern w:val="0"/>
+          <w:sz w:val="19"/>
+          <w:szCs w:val="19"/>
+          <w:lang w:eastAsia="en-US"/>
+        </w:rPr>
+      </w:pPr>
+    </w:p>
+    <w:p>
+      <w:pPr>
+        <w:pStyle w:val="NoSpacing"/>
+        <w:rPr>
+          <w:rFonts w:ascii="Consolas" w:eastAsiaTheme="minorHAnsi" w:hAnsi="Consolas" w:cs="Consolas"/>
+          <w:color w:val="000000"/>
+          <w:kern w:val="0"/>
+          <w:sz w:val="19"/>
+          <w:szCs w:val="19"/>
+          <w:lang w:eastAsia="en-US"/>
+        </w:rPr>
+      </w:pPr>
+    </w:p>
+    <w:p>
+      <w:pPr>
+        <w:pStyle w:val="NoSpacing"/>
+        <w:rPr>
+          <w:rFonts w:ascii="Consolas" w:eastAsiaTheme="minorHAnsi" w:hAnsi="Consolas" w:cs="Consolas"/>
+          <w:color w:val="000000"/>
+          <w:kern w:val="0"/>
+          <w:sz w:val="19"/>
+          <w:szCs w:val="19"/>
+          <w:lang w:eastAsia="en-US"/>
+        </w:rPr>
+      </w:pPr>
+    </w:p>
+    <w:p>
+      <w:pPr>
+        <w:pStyle w:val="NoSpacing"/>
+        <w:rPr>
+          <w:rFonts w:ascii="Consolas" w:eastAsiaTheme="minorHAnsi" w:hAnsi="Consolas" w:cs="Consolas"/>
+          <w:color w:val="000000"/>
+          <w:kern w:val="0"/>
+          <w:sz w:val="19"/>
+          <w:szCs w:val="19"/>
+          <w:lang w:eastAsia="en-US"/>
+        </w:rPr>
+      </w:pPr>
+      <w:r>
+        <w:rPr>
+          <w:rFonts w:ascii="Consolas" w:eastAsiaTheme="minorHAnsi" w:hAnsi="Consolas" w:cs="Consolas"/>
+          <w:color w:val="000000"/>
+          <w:kern w:val="0"/>
+          <w:sz w:val="19"/>
+          <w:szCs w:val="19"/>
+          <w:lang w:eastAsia="en-US"/>
+        </w:rPr>
+        <w:t xml:space="preserve">Group by and having </w:t>
       </w:r>
     </w:p>
     <w:p>
@@ -6609,19 +6434,7 @@
           <w:szCs w:val="19"/>
           <w:lang w:eastAsia="en-US"/>
         </w:rPr>
-        <w:t xml:space="preserve"> </w:t>
-      </w:r>
-      <w:proofErr w:type="gramStart"/>
-      <w:r>
-        <w:rPr>
-          <w:rFonts w:ascii="Consolas" w:eastAsiaTheme="minorHAnsi" w:hAnsi="Consolas" w:cs="Consolas"/>
-          <w:color w:val="000000"/>
-          <w:kern w:val="0"/>
-          <w:sz w:val="19"/>
-          <w:szCs w:val="19"/>
-          <w:lang w:eastAsia="en-US"/>
-        </w:rPr>
-        <w:t>50</w:t>
+        <w:t xml:space="preserve"> 50</w:t>
       </w:r>
       <w:r>
         <w:rPr>
@@ -6634,7 +6447,6 @@
         </w:rPr>
         <w:t>;</w:t>
       </w:r>
-      <w:proofErr w:type="gramEnd"/>
     </w:p>
     <w:p>
       <w:pPr>
@@ -10846,228 +10658,6 @@
           <w:bCs/>
         </w:rPr>
       </w:pPr>
-    </w:p>
-    <w:p>
-      <w:pPr>
-        <w:pStyle w:val="NoSpacing"/>
-        <w:rPr>
-          <w:rFonts w:asciiTheme="minorHAnsi" w:hAnsiTheme="minorHAnsi" w:cs="Calibri"/>
-          <w:b/>
-          <w:bCs/>
-        </w:rPr>
-      </w:pPr>
-      <w:r>
-        <w:rPr>
-          <w:rFonts w:asciiTheme="minorHAnsi" w:hAnsiTheme="minorHAnsi" w:cs="Calibri"/>
-          <w:b/>
-          <w:bCs/>
-        </w:rPr>
-        <w:t>18. Produce a count of the employees by each sales region</w:t>
-      </w:r>
-    </w:p>
-    <w:p>
-      <w:pPr>
-        <w:pStyle w:val="NoSpacing"/>
-        <w:rPr>
-          <w:rFonts w:asciiTheme="minorHAnsi" w:hAnsiTheme="minorHAnsi" w:cs="Calibri"/>
-          <w:b/>
-          <w:bCs/>
-        </w:rPr>
-      </w:pPr>
-    </w:p>
-    <w:p>
-      <w:pPr>
-        <w:pStyle w:val="NoSpacing"/>
-        <w:rPr>
-          <w:rFonts w:asciiTheme="minorHAnsi" w:hAnsiTheme="minorHAnsi" w:cs="Calibri"/>
-          <w:b/>
-          <w:bCs/>
-        </w:rPr>
-      </w:pPr>
-      <w:r>
-        <w:rPr>
-          <w:rFonts w:asciiTheme="minorHAnsi" w:hAnsiTheme="minorHAnsi" w:cs="Calibri"/>
-          <w:b/>
-          <w:bCs/>
-        </w:rPr>
-        <w:t>19. List the dollar values for sales by region?</w:t>
-      </w:r>
-    </w:p>
-    <w:p>
-      <w:pPr>
-        <w:pStyle w:val="NoSpacing"/>
-        <w:rPr>
-          <w:rFonts w:asciiTheme="minorHAnsi" w:hAnsiTheme="minorHAnsi" w:cs="Calibri"/>
-          <w:b/>
-          <w:bCs/>
-        </w:rPr>
-      </w:pPr>
-      <w:r>
-        <w:rPr>
-          <w:rFonts w:asciiTheme="minorHAnsi" w:hAnsiTheme="minorHAnsi" w:cs="Calibri"/>
-          <w:b/>
-          <w:bCs/>
-        </w:rPr>
-        <w:tab/>
-      </w:r>
-    </w:p>
-    <w:p>
-      <w:pPr>
-        <w:pStyle w:val="NoSpacing"/>
-        <w:rPr>
-          <w:rFonts w:asciiTheme="minorHAnsi" w:hAnsiTheme="minorHAnsi" w:cs="Calibri"/>
-          <w:b/>
-          <w:bCs/>
-        </w:rPr>
-      </w:pPr>
-      <w:r>
-        <w:rPr>
-          <w:rFonts w:asciiTheme="minorHAnsi" w:hAnsiTheme="minorHAnsi" w:cs="Calibri"/>
-          <w:b/>
-          <w:bCs/>
-        </w:rPr>
-        <w:t>20. What is the average value of a sales order?</w:t>
-      </w:r>
-    </w:p>
-    <w:p>
-      <w:pPr>
-        <w:pStyle w:val="NoSpacing"/>
-        <w:rPr>
-          <w:rFonts w:asciiTheme="minorHAnsi" w:hAnsiTheme="minorHAnsi" w:cs="Calibri"/>
-          <w:b/>
-          <w:bCs/>
-        </w:rPr>
-      </w:pPr>
-    </w:p>
-    <w:p>
-      <w:pPr>
-        <w:pStyle w:val="NoSpacing"/>
-        <w:rPr>
-          <w:rFonts w:asciiTheme="minorHAnsi" w:hAnsiTheme="minorHAnsi" w:cs="Calibri"/>
-          <w:b/>
-          <w:bCs/>
-        </w:rPr>
-      </w:pPr>
-      <w:r>
-        <w:rPr>
-          <w:rFonts w:asciiTheme="minorHAnsi" w:hAnsiTheme="minorHAnsi" w:cs="Calibri"/>
-          <w:b/>
-          <w:bCs/>
-        </w:rPr>
-        <w:t>21. List orders (OrderID, OrderDate, Customer Name) where the total order value is greater than the average value of a sales order?</w:t>
-      </w:r>
-    </w:p>
-    <w:p>
-      <w:pPr>
-        <w:pStyle w:val="NoSpacing"/>
-        <w:rPr>
-          <w:rFonts w:asciiTheme="minorHAnsi" w:hAnsiTheme="minorHAnsi" w:cs="Calibri"/>
-          <w:b/>
-          <w:bCs/>
-        </w:rPr>
-      </w:pPr>
-    </w:p>
-    <w:p>
-      <w:pPr>
-        <w:pStyle w:val="NoSpacing"/>
-        <w:rPr>
-          <w:rFonts w:asciiTheme="minorHAnsi" w:hAnsiTheme="minorHAnsi" w:cs="Calibri"/>
-          <w:b/>
-          <w:bCs/>
-        </w:rPr>
-      </w:pPr>
-      <w:r>
-        <w:rPr>
-          <w:rFonts w:asciiTheme="minorHAnsi" w:hAnsiTheme="minorHAnsi" w:cs="Calibri"/>
-          <w:b/>
-          <w:bCs/>
-        </w:rPr>
-        <w:t>22. Produce a customer report (must also include those we have not yet done business with) showing CustomerID, Customer name and total sales made to that customer</w:t>
-      </w:r>
-    </w:p>
-    <w:p>
-      <w:pPr>
-        <w:pStyle w:val="NoSpacing"/>
-        <w:rPr>
-          <w:rFonts w:asciiTheme="minorHAnsi" w:hAnsiTheme="minorHAnsi" w:cs="Calibri"/>
-          <w:b/>
-          <w:bCs/>
-        </w:rPr>
-      </w:pPr>
-    </w:p>
-    <w:p>
-      <w:pPr>
-        <w:pStyle w:val="NoSpacing"/>
-        <w:rPr>
-          <w:rFonts w:asciiTheme="minorHAnsi" w:hAnsiTheme="minorHAnsi" w:cs="Calibri"/>
-          <w:b/>
-          <w:bCs/>
-        </w:rPr>
-      </w:pPr>
-      <w:r>
-        <w:rPr>
-          <w:rFonts w:asciiTheme="minorHAnsi" w:hAnsiTheme="minorHAnsi" w:cs="Calibri"/>
-          <w:b/>
-          <w:bCs/>
-        </w:rPr>
-        <w:t>23. List all products that need to be re-ordered. Do not include discontinued products in this report.</w:t>
-      </w:r>
-    </w:p>
-    <w:p>
-      <w:pPr>
-        <w:pStyle w:val="NoSpacing"/>
-        <w:rPr>
-          <w:rFonts w:asciiTheme="minorHAnsi" w:hAnsiTheme="minorHAnsi" w:cs="Calibri"/>
-          <w:b/>
-          <w:bCs/>
-        </w:rPr>
-      </w:pPr>
-    </w:p>
-    <w:p>
-      <w:pPr>
-        <w:pStyle w:val="NoSpacing"/>
-        <w:rPr>
-          <w:rFonts w:asciiTheme="minorHAnsi" w:hAnsiTheme="minorHAnsi" w:cs="Calibri"/>
-          <w:b/>
-          <w:bCs/>
-        </w:rPr>
-      </w:pPr>
-      <w:r>
-        <w:rPr>
-          <w:rFonts w:asciiTheme="minorHAnsi" w:hAnsiTheme="minorHAnsi" w:cs="Calibri"/>
-          <w:b/>
-          <w:bCs/>
-        </w:rPr>
-        <w:t>24. List all customers that we made a sale to in the year 1996</w:t>
-      </w:r>
-    </w:p>
-    <w:p>
-      <w:pPr>
-        <w:pStyle w:val="NoSpacing"/>
-        <w:rPr>
-          <w:rFonts w:asciiTheme="minorHAnsi" w:hAnsiTheme="minorHAnsi" w:cs="Calibri"/>
-          <w:b/>
-          <w:bCs/>
-        </w:rPr>
-      </w:pPr>
-    </w:p>
-    <w:p>
-      <w:pPr>
-        <w:pStyle w:val="NoSpacing"/>
-        <w:rPr>
-          <w:rFonts w:asciiTheme="minorHAnsi" w:hAnsiTheme="minorHAnsi" w:cs="Calibri"/>
-          <w:b/>
-          <w:bCs/>
-        </w:rPr>
-      </w:pPr>
-      <w:r>
-        <w:rPr>
-          <w:rFonts w:asciiTheme="minorHAnsi" w:hAnsiTheme="minorHAnsi" w:cs="Calibri"/>
-          <w:b/>
-          <w:bCs/>
-        </w:rPr>
-        <w:t>25. List all customers that we did not make a sale to in the year 1996</w:t>
-      </w:r>
     </w:p>
     <w:p>
       <w:pPr>
@@ -11248,6 +10838,7 @@
         <w:docPartUnique/>
       </w:docPartObj>
     </w:sdtPr>
+    <w:sdtEndPr/>
     <w:sdtContent>
       <w:p>
         <w:pPr>

</xml_diff>